<commit_message>
update for reset computer
</commit_message>
<xml_diff>
--- a/Laravel 8.docx
+++ b/Laravel 8.docx
@@ -6,9 +6,6 @@
       <w:pPr>
         <w:pStyle w:val="Heading1"/>
       </w:pPr>
-      <w:r>
-        <w:t>5</w:t>
-      </w:r>
       <w:r>
         <w:t>Get start</w:t>
       </w:r>
@@ -1143,7 +1140,7 @@
           <w:rStyle w:val="IntenseEmphasis"/>
         </w:rPr>
       </w:pPr>
-      <w:hyperlink r:id="rId6" w:history="1">
+      <w:hyperlink r:id="rId6" w:anchor="available-column-types" w:history="1">
         <w:r>
           <w:rPr>
             <w:rStyle w:val="Hyperlink"/>
@@ -7439,7 +7436,7 @@
         </w:rPr>
         <w:t xml:space="preserve">xem thêm tại: </w:t>
       </w:r>
-      <w:hyperlink r:id="rId8" w:history="1">
+      <w:hyperlink r:id="rId8" w:anchor="soft-deleting" w:history="1">
         <w:r>
           <w:rPr>
             <w:rStyle w:val="Hyperlink"/>
@@ -8876,6 +8873,7 @@
   <w:style w:type="character" w:default="1" w:styleId="DefaultParagraphFont">
     <w:name w:val="Default Paragraph Font"/>
     <w:uiPriority w:val="1"/>
+    <w:semiHidden/>
     <w:unhideWhenUsed/>
   </w:style>
   <w:style w:type="table" w:default="1" w:styleId="TableNormal">
@@ -9161,6 +9159,65 @@
       <w:smallCaps/>
       <w:color w:val="4472C4" w:themeColor="accent1"/>
       <w:spacing w:val="5"/>
+    </w:rPr>
+  </w:style>
+  <w:style w:type="paragraph" w:styleId="TOCHeading">
+    <w:name w:val="TOC Heading"/>
+    <w:basedOn w:val="Heading1"/>
+    <w:next w:val="Normal"/>
+    <w:uiPriority w:val="39"/>
+    <w:unhideWhenUsed/>
+    <w:qFormat/>
+    <w:rsid w:val="00151CD0"/>
+    <w:pPr>
+      <w:outlineLvl w:val="9"/>
+    </w:pPr>
+  </w:style>
+  <w:style w:type="paragraph" w:styleId="TOC2">
+    <w:name w:val="toc 2"/>
+    <w:basedOn w:val="Normal"/>
+    <w:next w:val="Normal"/>
+    <w:autoRedefine/>
+    <w:uiPriority w:val="39"/>
+    <w:unhideWhenUsed/>
+    <w:rsid w:val="00151CD0"/>
+    <w:pPr>
+      <w:spacing w:after="100"/>
+      <w:ind w:left="220"/>
+    </w:pPr>
+    <w:rPr>
+      <w:rFonts w:eastAsiaTheme="minorEastAsia" w:cs="Times New Roman"/>
+    </w:rPr>
+  </w:style>
+  <w:style w:type="paragraph" w:styleId="TOC1">
+    <w:name w:val="toc 1"/>
+    <w:basedOn w:val="Normal"/>
+    <w:next w:val="Normal"/>
+    <w:autoRedefine/>
+    <w:uiPriority w:val="39"/>
+    <w:unhideWhenUsed/>
+    <w:rsid w:val="00151CD0"/>
+    <w:pPr>
+      <w:spacing w:after="100"/>
+    </w:pPr>
+    <w:rPr>
+      <w:rFonts w:eastAsiaTheme="minorEastAsia" w:cs="Times New Roman"/>
+    </w:rPr>
+  </w:style>
+  <w:style w:type="paragraph" w:styleId="TOC3">
+    <w:name w:val="toc 3"/>
+    <w:basedOn w:val="Normal"/>
+    <w:next w:val="Normal"/>
+    <w:autoRedefine/>
+    <w:uiPriority w:val="39"/>
+    <w:unhideWhenUsed/>
+    <w:rsid w:val="00151CD0"/>
+    <w:pPr>
+      <w:spacing w:after="100"/>
+      <w:ind w:left="440"/>
+    </w:pPr>
+    <w:rPr>
+      <w:rFonts w:eastAsiaTheme="minorEastAsia" w:cs="Times New Roman"/>
     </w:rPr>
   </w:style>
 </w:styles>

</xml_diff>